<commit_message>
modified test file for .docx
</commit_message>
<xml_diff>
--- a/wordtest.docx
+++ b/wordtest.docx
@@ -5,7 +5,7 @@
     <w:p>
       <w:pPr>
         <w:rPr>
-          <w:rFonts w:hint="default" w:eastAsiaTheme="minorEastAsia"/>
+          <w:rFonts w:hint="eastAsia"/>
           <w:lang w:val="en-US" w:eastAsia="zh-CN"/>
         </w:rPr>
       </w:pPr>
@@ -16,6 +16,29 @@
         </w:rPr>
         <w:t>Good.</w:t>
       </w:r>
+    </w:p>
+    <w:p>
+      <w:pPr>
+        <w:rPr>
+          <w:rFonts w:hint="eastAsia"/>
+          <w:lang w:val="en-US" w:eastAsia="zh-CN"/>
+        </w:rPr>
+      </w:pPr>
+      <w:r>
+        <w:rPr>
+          <w:rFonts w:hint="eastAsia"/>
+          <w:lang w:val="en-US" w:eastAsia="zh-CN"/>
+        </w:rPr>
+        <w:t>加两行字。</w:t>
+      </w:r>
+    </w:p>
+    <w:p>
+      <w:pPr>
+        <w:rPr>
+          <w:rFonts w:hint="default"/>
+          <w:lang w:val="en-US" w:eastAsia="zh-CN"/>
+        </w:rPr>
+      </w:pPr>
       <w:bookmarkStart w:id="0" w:name="_GoBack"/>
       <w:bookmarkEnd w:id="0"/>
     </w:p>

</xml_diff>